<commit_message>
Primitive layout of the application
</commit_message>
<xml_diff>
--- a/Design/Specific Functionality - Workflow.docx
+++ b/Design/Specific Functionality - Workflow.docx
@@ -82,6 +82,44 @@
       </w:r>
     </w:p>
     <w:p/>
+    <w:p/>
+    <w:p>
+      <w:pPr>
+        <w:rPr>
+          <w:color w:val="548DD4" w:themeColor="text2" w:themeTint="99"/>
+        </w:rPr>
+      </w:pPr>
+      <w:r>
+        <w:rPr>
+          <w:color w:val="548DD4" w:themeColor="text2" w:themeTint="99"/>
+        </w:rPr>
+        <w:t>The Register / Login Screen will be the same initial screen the user sees</w:t>
+      </w:r>
+      <w:r>
+        <w:rPr>
+          <w:color w:val="548DD4" w:themeColor="text2" w:themeTint="99"/>
+        </w:rPr>
+        <w:t>. A fluid transition between the options would be ideal (</w:t>
+      </w:r>
+      <w:proofErr w:type="spellStart"/>
+      <w:r>
+        <w:rPr>
+          <w:color w:val="548DD4" w:themeColor="text2" w:themeTint="99"/>
+        </w:rPr>
+        <w:t>tresorit</w:t>
+      </w:r>
+      <w:proofErr w:type="spellEnd"/>
+      <w:r>
+        <w:rPr>
+          <w:color w:val="548DD4" w:themeColor="text2" w:themeTint="99"/>
+        </w:rPr>
+        <w:t xml:space="preserve"> application). </w:t>
+      </w:r>
+    </w:p>
+    <w:p>
+      <w:bookmarkStart w:id="0" w:name="_GoBack"/>
+      <w:bookmarkEnd w:id="0"/>
+    </w:p>
     <w:p>
       <w:r>
         <w:rPr>
@@ -375,10 +413,7 @@
         <w:t>they have x amount of time remaining / parking has expired (This happens for both A &amp; B)</w:t>
       </w:r>
     </w:p>
-    <w:p>
-      <w:bookmarkStart w:id="0" w:name="_GoBack"/>
-      <w:bookmarkEnd w:id="0"/>
-    </w:p>
+    <w:p/>
     <w:p>
       <w:r>
         <w:rPr>

</xml_diff>